<commit_message>
Updated the Domain Track
</commit_message>
<xml_diff>
--- a/Documentation/Domain Model.docx
+++ b/Documentation/Domain Model.docx
@@ -179,6 +179,7 @@
     </w:p>
     <w:p>
       <w:pPr>
+        <w:pStyle w:val="NoSpacing"/>
         <w:rPr>
           <w:u w:val="single"/>
         </w:rPr>
@@ -192,67 +193,163 @@
         </w:rPr>
         <w:t>Successes</w:t>
       </w:r>
-    </w:p>
-    <w:p>
-      <w:pPr>
-        <w:pStyle w:val="ListParagraph"/>
-        <w:numPr>
-          <w:ilvl w:val="0"/>
-          <w:numId w:val="6"/>
-        </w:numPr>
-      </w:pPr>
-      <w:r>
-        <w:t xml:space="preserve">Mobile Device solves problems – The user gains benefits from using </w:t>
-      </w:r>
-      <w:r>
-        <w:t>this mobile device</w:t>
-      </w:r>
-    </w:p>
-    <w:p>
-      <w:pPr>
-        <w:pStyle w:val="ListParagraph"/>
-        <w:numPr>
-          <w:ilvl w:val="0"/>
-          <w:numId w:val="6"/>
-        </w:numPr>
-      </w:pPr>
-      <w:r>
-        <w:t xml:space="preserve">Focus on one thing and do it well – When one thing is focused on, the project can have its full effect and effort focus on </w:t>
-      </w:r>
-      <w:r>
-        <w:t>accomplishing the one main goal</w:t>
-      </w:r>
-    </w:p>
-    <w:p>
-      <w:pPr>
-        <w:pStyle w:val="ListParagraph"/>
-        <w:numPr>
-          <w:ilvl w:val="0"/>
-          <w:numId w:val="6"/>
-        </w:numPr>
-      </w:pPr>
-      <w:r>
-        <w:t>Mobile apps – Mobile applications that can be downloaded and engages the use</w:t>
-      </w:r>
-      <w:r>
-        <w:t>r</w:t>
-      </w:r>
-    </w:p>
-    <w:p>
-      <w:pPr>
-        <w:ind w:left="720"/>
+      <w:r>
         <w:rPr>
           <w:u w:val="single"/>
         </w:rPr>
-      </w:pPr>
+        <w:t>:</w:t>
+      </w:r>
+    </w:p>
+    <w:p>
+      <w:pPr>
+        <w:pStyle w:val="ListParagraph"/>
+        <w:numPr>
+          <w:ilvl w:val="0"/>
+          <w:numId w:val="6"/>
+        </w:numPr>
+      </w:pPr>
+      <w:r>
+        <w:t xml:space="preserve">Mobile Device solves problems – The user gains benefits from using </w:t>
+      </w:r>
+      <w:r>
+        <w:t>this mobile device</w:t>
+      </w:r>
+    </w:p>
+    <w:p>
+      <w:pPr>
+        <w:pStyle w:val="ListParagraph"/>
+        <w:numPr>
+          <w:ilvl w:val="0"/>
+          <w:numId w:val="6"/>
+        </w:numPr>
+      </w:pPr>
+      <w:r>
+        <w:t xml:space="preserve">Focus on one thing and do it well – When one thing is focused on, the project can have its full effect and effort focus on </w:t>
+      </w:r>
+      <w:r>
+        <w:t>accomplishing the one main goal</w:t>
+      </w:r>
+    </w:p>
+    <w:p>
+      <w:pPr>
+        <w:pStyle w:val="ListParagraph"/>
+        <w:numPr>
+          <w:ilvl w:val="0"/>
+          <w:numId w:val="6"/>
+        </w:numPr>
+      </w:pPr>
+      <w:r>
+        <w:t>Mobile apps – Mobile applications that can be downloaded and engages the use</w:t>
+      </w:r>
+      <w:r>
+        <w:t>r</w:t>
+      </w:r>
+    </w:p>
+    <w:p>
+      <w:pPr>
+        <w:pStyle w:val="NoSpacing"/>
+        <w:ind w:firstLine="720"/>
+        <w:rPr>
+          <w:b/>
+        </w:rPr>
+      </w:pPr>
+      <w:r>
+        <w:rPr>
+          <w:b/>
+        </w:rPr>
+        <w:t>Examples:</w:t>
+      </w:r>
+    </w:p>
+    <w:p>
+      <w:pPr>
+        <w:pStyle w:val="NoSpacing"/>
+        <w:ind w:firstLine="720"/>
+      </w:pPr>
+      <w:r>
+        <w:t>-Healthcare – Mobile computing changing how healthcare is delivered and consumed.</w:t>
+      </w:r>
+    </w:p>
+    <w:p>
+      <w:pPr>
+        <w:pStyle w:val="NoSpacing"/>
+        <w:ind w:firstLine="720"/>
+      </w:pPr>
+      <w:r>
+        <w:t>-</w:t>
+      </w:r>
       <w:proofErr w:type="spellStart"/>
-      <w:r>
+      <w:proofErr w:type="gramStart"/>
+      <w:r>
+        <w:t>iPads</w:t>
+      </w:r>
+      <w:proofErr w:type="spellEnd"/>
+      <w:proofErr w:type="gramEnd"/>
+      <w:r>
+        <w:t xml:space="preserve"> and iPhones </w:t>
+      </w:r>
+      <w:r>
+        <w:t>–</w:t>
+      </w:r>
+      <w:r>
+        <w:t xml:space="preserve"> </w:t>
+      </w:r>
+      <w:r>
+        <w:t>Apple gadgets created with multiple features and user interactions.</w:t>
+      </w:r>
+    </w:p>
+    <w:p>
+      <w:pPr>
+        <w:pStyle w:val="NoSpacing"/>
+        <w:ind w:firstLine="720"/>
+      </w:pPr>
+      <w:r>
+        <w:t xml:space="preserve">-Google </w:t>
+      </w:r>
+      <w:proofErr w:type="gramStart"/>
+      <w:r>
+        <w:t>Maps(</w:t>
+      </w:r>
+      <w:proofErr w:type="gramEnd"/>
+      <w:r>
+        <w:t xml:space="preserve">app) – </w:t>
+      </w:r>
+      <w:proofErr w:type="spellStart"/>
+      <w:r>
+        <w:t>Alow</w:t>
+      </w:r>
+      <w:proofErr w:type="spellEnd"/>
+      <w:r>
+        <w:t xml:space="preserve"> the user to navigate from location to the other.</w:t>
+      </w:r>
+    </w:p>
+    <w:p>
+      <w:pPr>
+        <w:pStyle w:val="NoSpacing"/>
+        <w:ind w:firstLine="720"/>
+      </w:pPr>
+    </w:p>
+    <w:p>
+      <w:pPr>
+        <w:pStyle w:val="NoSpacing"/>
+        <w:ind w:firstLine="720"/>
         <w:rPr>
           <w:u w:val="single"/>
         </w:rPr>
-        <w:t>Faliures</w:t>
-      </w:r>
-      <w:proofErr w:type="spellEnd"/>
+      </w:pPr>
+      <w:r>
+        <w:rPr>
+          <w:u w:val="single"/>
+        </w:rPr>
+        <w:t>Failures</w:t>
+      </w:r>
+      <w:r>
+        <w:rPr>
+          <w:u w:val="single"/>
+        </w:rPr>
+        <w:t>:</w:t>
+      </w:r>
+      <w:bookmarkStart w:id="0" w:name="_GoBack"/>
+      <w:bookmarkEnd w:id="0"/>
     </w:p>
     <w:p>
       <w:pPr>
@@ -295,6 +392,57 @@
       <w:r>
         <w:t>erform due to too many features</w:t>
       </w:r>
+    </w:p>
+    <w:p>
+      <w:pPr>
+        <w:pStyle w:val="NoSpacing"/>
+        <w:ind w:firstLine="720"/>
+        <w:rPr>
+          <w:b/>
+        </w:rPr>
+      </w:pPr>
+      <w:r>
+        <w:rPr>
+          <w:b/>
+        </w:rPr>
+        <w:t>Examples:</w:t>
+      </w:r>
+    </w:p>
+    <w:p>
+      <w:pPr>
+        <w:pStyle w:val="NoSpacing"/>
+        <w:ind w:firstLine="720"/>
+      </w:pPr>
+      <w:r>
+        <w:t xml:space="preserve">-The Zune </w:t>
+      </w:r>
+      <w:r>
+        <w:t>– Portable media player in 2006 that failed against the iPod</w:t>
+      </w:r>
+    </w:p>
+    <w:p>
+      <w:pPr>
+        <w:pStyle w:val="NoSpacing"/>
+        <w:ind w:firstLine="720"/>
+      </w:pPr>
+      <w:r>
+        <w:t>-Apple Newton – PDA device created by Apple in 1993. Cost too much</w:t>
+      </w:r>
+    </w:p>
+    <w:p>
+      <w:pPr>
+        <w:pStyle w:val="NoSpacing"/>
+        <w:ind w:firstLine="720"/>
+      </w:pPr>
+      <w:r>
+        <w:t>-BlackBerry Playbook – A tablet created in 2011 with no apps or e-mail</w:t>
+      </w:r>
+    </w:p>
+    <w:p>
+      <w:pPr>
+        <w:pStyle w:val="NoSpacing"/>
+        <w:ind w:firstLine="720"/>
+      </w:pPr>
     </w:p>
     <w:p>
       <w:pPr>
@@ -310,6 +458,7 @@
           <w:sz w:val="32"/>
           <w:szCs w:val="32"/>
         </w:rPr>
+        <w:lastRenderedPageBreak/>
         <w:t>Common problems with Quality Assurance in Mobile Development</w:t>
       </w:r>
     </w:p>
@@ -523,6 +672,11 @@
           <w:ilvl w:val="0"/>
           <w:numId w:val="2"/>
         </w:numPr>
+        <w:rPr>
+          <w:rStyle w:val="Hyperlink"/>
+          <w:color w:val="auto"/>
+          <w:u w:val="none"/>
+        </w:rPr>
       </w:pPr>
       <w:hyperlink r:id="rId14" w:history="1">
         <w:r>
@@ -536,9 +690,118 @@
     <w:p>
       <w:pPr>
         <w:pStyle w:val="ListParagraph"/>
-      </w:pPr>
-      <w:bookmarkStart w:id="0" w:name="_GoBack"/>
-      <w:bookmarkEnd w:id="0"/>
+        <w:numPr>
+          <w:ilvl w:val="0"/>
+          <w:numId w:val="2"/>
+        </w:numPr>
+      </w:pPr>
+      <w:hyperlink r:id="rId15" w:history="1">
+        <w:r>
+          <w:rPr>
+            <w:rStyle w:val="Hyperlink"/>
+          </w:rPr>
+          <w:t>http://pathfindersoftware.com/medical-software-development/mobile-healthcare-app-development/</w:t>
+        </w:r>
+      </w:hyperlink>
+    </w:p>
+    <w:p>
+      <w:pPr>
+        <w:pStyle w:val="ListParagraph"/>
+        <w:numPr>
+          <w:ilvl w:val="0"/>
+          <w:numId w:val="2"/>
+        </w:numPr>
+      </w:pPr>
+      <w:hyperlink r:id="rId16" w:history="1">
+        <w:r>
+          <w:rPr>
+            <w:rStyle w:val="Hyperlink"/>
+          </w:rPr>
+          <w:t>http://www.investopedia.com/financial-edge/0111/5-products-that-failed-and-why.aspx</w:t>
+        </w:r>
+      </w:hyperlink>
+    </w:p>
+    <w:p>
+      <w:pPr>
+        <w:pStyle w:val="ListParagraph"/>
+        <w:numPr>
+          <w:ilvl w:val="0"/>
+          <w:numId w:val="2"/>
+        </w:numPr>
+      </w:pPr>
+      <w:hyperlink r:id="rId17" w:history="1">
+        <w:r>
+          <w:rPr>
+            <w:rStyle w:val="Hyperlink"/>
+          </w:rPr>
+          <w:t>http://www.dailyfinance.com/photos/top-25-biggest-product-flops-of-all-time/#slide=3662631</w:t>
+        </w:r>
+      </w:hyperlink>
+    </w:p>
+    <w:p>
+      <w:pPr>
+        <w:pStyle w:val="ListParagraph"/>
+        <w:numPr>
+          <w:ilvl w:val="0"/>
+          <w:numId w:val="2"/>
+        </w:numPr>
+      </w:pPr>
+      <w:hyperlink r:id="rId18" w:history="1">
+        <w:r>
+          <w:rPr>
+            <w:rStyle w:val="Hyperlink"/>
+          </w:rPr>
+          <w:t>http://www.techradar.com/us/reviews/pc-mac/tablets/blackberry-playbook-947731/review</w:t>
+        </w:r>
+      </w:hyperlink>
+    </w:p>
+    <w:p>
+      <w:pPr>
+        <w:pStyle w:val="ListParagraph"/>
+        <w:numPr>
+          <w:ilvl w:val="0"/>
+          <w:numId w:val="2"/>
+        </w:numPr>
+      </w:pPr>
+      <w:hyperlink r:id="rId19" w:history="1">
+        <w:r>
+          <w:rPr>
+            <w:rStyle w:val="Hyperlink"/>
+          </w:rPr>
+          <w:t>http://techland.time.com/2012/05/07/six-reasons-why-apple-is-successful/</w:t>
+        </w:r>
+      </w:hyperlink>
+    </w:p>
+    <w:p>
+      <w:pPr>
+        <w:pStyle w:val="ListParagraph"/>
+        <w:numPr>
+          <w:ilvl w:val="0"/>
+          <w:numId w:val="2"/>
+        </w:numPr>
+      </w:pPr>
+      <w:hyperlink r:id="rId20" w:history="1">
+        <w:r>
+          <w:rPr>
+            <w:rStyle w:val="Hyperlink"/>
+          </w:rPr>
+          <w:t>http://www.businessinsider.com/the-most-popular-free-iphone-apps-2013-5?op=1</w:t>
+        </w:r>
+      </w:hyperlink>
+    </w:p>
+    <w:p>
+      <w:pPr>
+        <w:pStyle w:val="ListParagraph"/>
+        <w:numPr>
+          <w:ilvl w:val="0"/>
+          <w:numId w:val="2"/>
+        </w:numPr>
+      </w:pPr>
+    </w:p>
+    <w:p>
+      <w:pPr>
+        <w:pStyle w:val="ListParagraph"/>
+      </w:pPr>
     </w:p>
     <w:p/>
     <w:p/>
@@ -1578,6 +1841,15 @@
       <w:u w:val="single"/>
     </w:rPr>
   </w:style>
+  <w:style w:type="paragraph" w:styleId="NoSpacing">
+    <w:name w:val="No Spacing"/>
+    <w:uiPriority w:val="1"/>
+    <w:qFormat/>
+    <w:rsid w:val="00F00412"/>
+    <w:pPr>
+      <w:spacing w:after="0" w:line="240" w:lineRule="auto"/>
+    </w:pPr>
+  </w:style>
 </w:styles>
 </file>
 
@@ -1789,6 +2061,15 @@
       <w:color w:val="0000FF" w:themeColor="hyperlink"/>
       <w:u w:val="single"/>
     </w:rPr>
+  </w:style>
+  <w:style w:type="paragraph" w:styleId="NoSpacing">
+    <w:name w:val="No Spacing"/>
+    <w:uiPriority w:val="1"/>
+    <w:qFormat/>
+    <w:rsid w:val="00F00412"/>
+    <w:pPr>
+      <w:spacing w:after="0" w:line="240" w:lineRule="auto"/>
+    </w:pPr>
   </w:style>
 </w:styles>
 </file>

</xml_diff>